<commit_message>
tabla.h creado entero, a lexico.lex le falta casi todo
</commit_message>
<xml_diff>
--- a/Practica2/tabla Tokens.docx
+++ b/Practica2/tabla Tokens.docx
@@ -389,7 +389,7 @@
                 <w:rFonts w:ascii="Calibri" w:hAnsi="Calibri" w:cs="Calibri"/>
                 <w:color w:val="000000"/>
               </w:rPr>
-              <w:t>256</w:t>
+              <w:t>257</w:t>
             </w:r>
           </w:p>
         </w:tc>
@@ -627,15 +627,95 @@
                 <w:rFonts w:cs="Times New Roman"/>
                 <w:szCs w:val="24"/>
               </w:rPr>
+              <w:t xml:space="preserve">” </w:t>
+            </w:r>
+          </w:p>
+          <w:p>
+            <w:pPr>
+              <w:rPr>
+                <w:rFonts w:cs="Times New Roman"/>
+                <w:szCs w:val="24"/>
+              </w:rPr>
+            </w:pPr>
+            <w:r>
+              <w:rPr>
+                <w:rFonts w:cs="Times New Roman"/>
+                <w:szCs w:val="24"/>
+              </w:rPr>
+              <w:t>| “</w:t>
+            </w:r>
+            <w:r>
+              <w:rPr>
+                <w:rFonts w:cs="Times New Roman"/>
+                <w:szCs w:val="24"/>
+              </w:rPr>
+              <w:t>&lt;</w:t>
+            </w:r>
+            <w:r>
+              <w:rPr>
+                <w:rFonts w:cs="Times New Roman"/>
+                <w:szCs w:val="24"/>
+              </w:rPr>
+              <w:t xml:space="preserve">” </w:t>
+            </w:r>
+          </w:p>
+          <w:p>
+            <w:pPr>
+              <w:rPr>
+                <w:rFonts w:cs="Times New Roman"/>
+                <w:szCs w:val="24"/>
+              </w:rPr>
+            </w:pPr>
+            <w:r>
+              <w:rPr>
+                <w:rFonts w:cs="Times New Roman"/>
+                <w:szCs w:val="24"/>
+              </w:rPr>
+              <w:t>| “</w:t>
+            </w:r>
+            <w:r>
+              <w:rPr>
+                <w:rFonts w:cs="Times New Roman"/>
+                <w:szCs w:val="24"/>
+              </w:rPr>
+              <w:t>&lt;=</w:t>
+            </w:r>
+            <w:r>
+              <w:rPr>
+                <w:rFonts w:cs="Times New Roman"/>
+                <w:szCs w:val="24"/>
+              </w:rPr>
+              <w:t xml:space="preserve">” </w:t>
+            </w:r>
+          </w:p>
+          <w:p>
+            <w:pPr>
+              <w:rPr>
+                <w:rFonts w:cs="Times New Roman"/>
+                <w:szCs w:val="24"/>
+              </w:rPr>
+            </w:pPr>
+            <w:r>
+              <w:rPr>
+                <w:rFonts w:cs="Times New Roman"/>
+                <w:szCs w:val="24"/>
+              </w:rPr>
+              <w:t>| “</w:t>
+            </w:r>
+            <w:r>
+              <w:rPr>
+                <w:rFonts w:cs="Times New Roman"/>
+                <w:szCs w:val="24"/>
+              </w:rPr>
+              <w:t>=</w:t>
+            </w:r>
+            <w:r>
+              <w:rPr>
+                <w:rFonts w:cs="Times New Roman"/>
+                <w:szCs w:val="24"/>
+              </w:rPr>
               <w:t>”</w:t>
             </w:r>
-            <w:r>
-              <w:rPr>
-                <w:rFonts w:cs="Times New Roman"/>
-                <w:szCs w:val="24"/>
-              </w:rPr>
-              <w:t xml:space="preserve"> </w:t>
-            </w:r>
           </w:p>
           <w:p>
             <w:pPr>
@@ -656,7 +736,65 @@
                 <w:rFonts w:cs="Times New Roman"/>
                 <w:szCs w:val="24"/>
               </w:rPr>
-              <w:t>&lt;</w:t>
+              <w:t>¬=</w:t>
+            </w:r>
+            <w:r>
+              <w:rPr>
+                <w:rFonts w:cs="Times New Roman"/>
+                <w:szCs w:val="24"/>
+              </w:rPr>
+              <w:t xml:space="preserve">” </w:t>
+            </w:r>
+          </w:p>
+          <w:p>
+            <w:pPr>
+              <w:rPr>
+                <w:rFonts w:cs="Times New Roman"/>
+                <w:szCs w:val="24"/>
+              </w:rPr>
+            </w:pPr>
+            <w:r>
+              <w:rPr>
+                <w:rFonts w:cs="Times New Roman"/>
+                <w:szCs w:val="24"/>
+              </w:rPr>
+              <w:t>| “</w:t>
+            </w:r>
+            <w:r>
+              <w:rPr>
+                <w:rFonts w:cs="Times New Roman"/>
+                <w:szCs w:val="24"/>
+              </w:rPr>
+              <w:t>&lt;&gt;</w:t>
+            </w:r>
+            <w:r>
+              <w:rPr>
+                <w:rFonts w:cs="Times New Roman"/>
+                <w:szCs w:val="24"/>
+              </w:rPr>
+              <w:t>“</w:t>
+            </w:r>
+          </w:p>
+          <w:p>
+            <w:pPr>
+              <w:rPr>
+                <w:rFonts w:cs="Times New Roman"/>
+                <w:szCs w:val="24"/>
+              </w:rPr>
+            </w:pPr>
+            <w:r>
+              <w:rPr>
+                <w:rFonts w:cs="Times New Roman"/>
+                <w:szCs w:val="24"/>
+              </w:rPr>
+              <w:t>| “</w:t>
+            </w:r>
+            <w:r>
+              <w:rPr>
+                <w:rFonts w:cs="Times New Roman"/>
+                <w:szCs w:val="24"/>
+              </w:rPr>
+              <w:t>and</w:t>
             </w:r>
             <w:r>
               <w:rPr>
@@ -665,13 +803,6 @@
               </w:rPr>
               <w:t>”</w:t>
             </w:r>
-            <w:r>
-              <w:rPr>
-                <w:rFonts w:cs="Times New Roman"/>
-                <w:szCs w:val="24"/>
-              </w:rPr>
-              <w:t xml:space="preserve"> </w:t>
-            </w:r>
           </w:p>
           <w:p>
             <w:pPr>
@@ -687,13 +818,22 @@
               </w:rPr>
               <w:t>| “</w:t>
             </w:r>
-            <w:r>
-              <w:rPr>
-                <w:rFonts w:cs="Times New Roman"/>
-                <w:szCs w:val="24"/>
-              </w:rPr>
-              <w:t>&lt;=</w:t>
-            </w:r>
+            <w:proofErr w:type="spellStart"/>
+            <w:r>
+              <w:rPr>
+                <w:rFonts w:cs="Times New Roman"/>
+                <w:szCs w:val="24"/>
+              </w:rPr>
+              <w:t>o</w:t>
+            </w:r>
+            <w:r>
+              <w:rPr>
+                <w:rFonts w:cs="Times New Roman"/>
+                <w:szCs w:val="24"/>
+              </w:rPr>
+              <w:t>r</w:t>
+            </w:r>
+            <w:proofErr w:type="spellEnd"/>
             <w:r>
               <w:rPr>
                 <w:rFonts w:cs="Times New Roman"/>
@@ -701,13 +841,6 @@
               </w:rPr>
               <w:t>”</w:t>
             </w:r>
-            <w:r>
-              <w:rPr>
-                <w:rFonts w:cs="Times New Roman"/>
-                <w:szCs w:val="24"/>
-              </w:rPr>
-              <w:t xml:space="preserve"> </w:t>
-            </w:r>
           </w:p>
           <w:p>
             <w:pPr>
@@ -723,13 +856,15 @@
               </w:rPr>
               <w:t>| “</w:t>
             </w:r>
-            <w:r>
-              <w:rPr>
-                <w:rFonts w:cs="Times New Roman"/>
-                <w:szCs w:val="24"/>
-              </w:rPr>
-              <w:t>=</w:t>
-            </w:r>
+            <w:proofErr w:type="spellStart"/>
+            <w:r>
+              <w:rPr>
+                <w:rFonts w:cs="Times New Roman"/>
+                <w:szCs w:val="24"/>
+              </w:rPr>
+              <w:t>xor</w:t>
+            </w:r>
+            <w:proofErr w:type="spellEnd"/>
             <w:r>
               <w:rPr>
                 <w:rFonts w:cs="Times New Roman"/>
@@ -757,36 +892,7 @@
                 <w:rFonts w:cs="Times New Roman"/>
                 <w:szCs w:val="24"/>
               </w:rPr>
-              <w:t>¬=</w:t>
-            </w:r>
-            <w:r>
-              <w:rPr>
-                <w:rFonts w:cs="Times New Roman"/>
-                <w:szCs w:val="24"/>
-              </w:rPr>
-              <w:t xml:space="preserve">” </w:t>
-            </w:r>
-          </w:p>
-          <w:p>
-            <w:pPr>
-              <w:rPr>
-                <w:rFonts w:cs="Times New Roman"/>
-                <w:szCs w:val="24"/>
-              </w:rPr>
-            </w:pPr>
-            <w:r>
-              <w:rPr>
-                <w:rFonts w:cs="Times New Roman"/>
-                <w:szCs w:val="24"/>
-              </w:rPr>
-              <w:t>| “</w:t>
-            </w:r>
-            <w:r>
-              <w:rPr>
-                <w:rFonts w:cs="Times New Roman"/>
-                <w:szCs w:val="24"/>
-              </w:rPr>
-              <w:t>&lt;&gt;</w:t>
+              <w:t>in</w:t>
             </w:r>
             <w:r>
               <w:rPr>
@@ -808,133 +914,6 @@
                 <w:rFonts w:cs="Times New Roman"/>
                 <w:szCs w:val="24"/>
               </w:rPr>
-              <w:t>| “</w:t>
-            </w:r>
-            <w:r>
-              <w:rPr>
-                <w:rFonts w:cs="Times New Roman"/>
-                <w:szCs w:val="24"/>
-              </w:rPr>
-              <w:t>and</w:t>
-            </w:r>
-            <w:r>
-              <w:rPr>
-                <w:rFonts w:cs="Times New Roman"/>
-                <w:szCs w:val="24"/>
-              </w:rPr>
-              <w:t>”</w:t>
-            </w:r>
-          </w:p>
-          <w:p>
-            <w:pPr>
-              <w:rPr>
-                <w:rFonts w:cs="Times New Roman"/>
-                <w:szCs w:val="24"/>
-              </w:rPr>
-            </w:pPr>
-            <w:r>
-              <w:rPr>
-                <w:rFonts w:cs="Times New Roman"/>
-                <w:szCs w:val="24"/>
-              </w:rPr>
-              <w:t>| “</w:t>
-            </w:r>
-            <w:proofErr w:type="spellStart"/>
-            <w:r>
-              <w:rPr>
-                <w:rFonts w:cs="Times New Roman"/>
-                <w:szCs w:val="24"/>
-              </w:rPr>
-              <w:t>o</w:t>
-            </w:r>
-            <w:r>
-              <w:rPr>
-                <w:rFonts w:cs="Times New Roman"/>
-                <w:szCs w:val="24"/>
-              </w:rPr>
-              <w:t>r</w:t>
-            </w:r>
-            <w:proofErr w:type="spellEnd"/>
-            <w:r>
-              <w:rPr>
-                <w:rFonts w:cs="Times New Roman"/>
-                <w:szCs w:val="24"/>
-              </w:rPr>
-              <w:t>”</w:t>
-            </w:r>
-          </w:p>
-          <w:p>
-            <w:pPr>
-              <w:rPr>
-                <w:rFonts w:cs="Times New Roman"/>
-                <w:szCs w:val="24"/>
-              </w:rPr>
-            </w:pPr>
-            <w:r>
-              <w:rPr>
-                <w:rFonts w:cs="Times New Roman"/>
-                <w:szCs w:val="24"/>
-              </w:rPr>
-              <w:t>| “</w:t>
-            </w:r>
-            <w:proofErr w:type="spellStart"/>
-            <w:r>
-              <w:rPr>
-                <w:rFonts w:cs="Times New Roman"/>
-                <w:szCs w:val="24"/>
-              </w:rPr>
-              <w:t>xor</w:t>
-            </w:r>
-            <w:proofErr w:type="spellEnd"/>
-            <w:r>
-              <w:rPr>
-                <w:rFonts w:cs="Times New Roman"/>
-                <w:szCs w:val="24"/>
-              </w:rPr>
-              <w:t>”</w:t>
-            </w:r>
-          </w:p>
-          <w:p>
-            <w:pPr>
-              <w:rPr>
-                <w:rFonts w:cs="Times New Roman"/>
-                <w:szCs w:val="24"/>
-              </w:rPr>
-            </w:pPr>
-            <w:r>
-              <w:rPr>
-                <w:rFonts w:cs="Times New Roman"/>
-                <w:szCs w:val="24"/>
-              </w:rPr>
-              <w:t>| “</w:t>
-            </w:r>
-            <w:r>
-              <w:rPr>
-                <w:rFonts w:cs="Times New Roman"/>
-                <w:szCs w:val="24"/>
-              </w:rPr>
-              <w:t>in</w:t>
-            </w:r>
-            <w:r>
-              <w:rPr>
-                <w:rFonts w:cs="Times New Roman"/>
-                <w:szCs w:val="24"/>
-              </w:rPr>
-              <w:t>“</w:t>
-            </w:r>
-          </w:p>
-          <w:p>
-            <w:pPr>
-              <w:rPr>
-                <w:rFonts w:cs="Times New Roman"/>
-                <w:szCs w:val="24"/>
-              </w:rPr>
-            </w:pPr>
-            <w:r>
-              <w:rPr>
-                <w:rFonts w:cs="Times New Roman"/>
-                <w:szCs w:val="24"/>
-              </w:rPr>
               <w:t>| “*”</w:t>
             </w:r>
           </w:p>
@@ -944,21 +923,7 @@
                 <w:rFonts w:cs="Times New Roman"/>
                 <w:szCs w:val="24"/>
               </w:rPr>
-              <w:t>| “</w:t>
-            </w:r>
-            <w:r>
-              <w:rPr>
-                <w:rFonts w:cs="Times New Roman"/>
-                <w:szCs w:val="24"/>
-              </w:rPr>
-              <w:t>/</w:t>
-            </w:r>
-            <w:r>
-              <w:rPr>
-                <w:rFonts w:cs="Times New Roman"/>
-                <w:szCs w:val="24"/>
-              </w:rPr>
-              <w:t>”)</w:t>
+              <w:t>| “/”)</w:t>
             </w:r>
           </w:p>
         </w:tc>
@@ -978,7 +943,7 @@
                 <w:rFonts w:ascii="Calibri" w:hAnsi="Calibri" w:cs="Calibri"/>
                 <w:color w:val="000000"/>
               </w:rPr>
-              <w:t>257</w:t>
+              <w:t>258</w:t>
             </w:r>
           </w:p>
         </w:tc>
@@ -1214,21 +1179,7 @@
                 <w:rFonts w:cs="Times New Roman"/>
                 <w:szCs w:val="24"/>
               </w:rPr>
-              <w:t>| “</w:t>
-            </w:r>
-            <w:r>
-              <w:rPr>
-                <w:rFonts w:cs="Times New Roman"/>
-                <w:szCs w:val="24"/>
-              </w:rPr>
-              <w:t>-</w:t>
-            </w:r>
-            <w:r>
-              <w:rPr>
-                <w:rFonts w:cs="Times New Roman"/>
-                <w:szCs w:val="24"/>
-              </w:rPr>
-              <w:t>“)</w:t>
+              <w:t>| “-“)</w:t>
             </w:r>
           </w:p>
         </w:tc>
@@ -1248,7 +1199,7 @@
                 <w:rFonts w:ascii="Calibri" w:hAnsi="Calibri" w:cs="Calibri"/>
                 <w:color w:val="000000"/>
               </w:rPr>
-              <w:t>258</w:t>
+              <w:t>259</w:t>
             </w:r>
           </w:p>
         </w:tc>
@@ -1339,21 +1290,7 @@
                 <w:rFonts w:cs="Times New Roman"/>
                 <w:szCs w:val="24"/>
               </w:rPr>
-              <w:t>|</w:t>
-            </w:r>
-            <w:r>
-              <w:rPr>
-                <w:rFonts w:cs="Times New Roman"/>
-                <w:szCs w:val="24"/>
-              </w:rPr>
-              <w:t xml:space="preserve"> </w:t>
-            </w:r>
-            <w:r>
-              <w:rPr>
-                <w:rFonts w:cs="Times New Roman"/>
-                <w:szCs w:val="24"/>
-              </w:rPr>
-              <w:t>“</w:t>
+              <w:t>| “</w:t>
             </w:r>
             <w:r>
               <w:rPr>
@@ -1367,14 +1304,7 @@
                 <w:rFonts w:cs="Times New Roman"/>
                 <w:szCs w:val="24"/>
               </w:rPr>
-              <w:t>”</w:t>
-            </w:r>
-            <w:r>
-              <w:rPr>
-                <w:rFonts w:cs="Times New Roman"/>
-                <w:szCs w:val="24"/>
-              </w:rPr>
-              <w:t xml:space="preserve"> </w:t>
+              <w:t xml:space="preserve">” </w:t>
             </w:r>
           </w:p>
           <w:p>
@@ -1433,7 +1363,7 @@
                 <w:rFonts w:ascii="Calibri" w:hAnsi="Calibri" w:cs="Calibri"/>
                 <w:color w:val="000000"/>
               </w:rPr>
-              <w:t>259</w:t>
+              <w:t>260</w:t>
             </w:r>
           </w:p>
         </w:tc>
@@ -1553,14 +1483,7 @@
                 <w:rFonts w:cs="Times New Roman"/>
                 <w:szCs w:val="24"/>
               </w:rPr>
-              <w:t>“</w:t>
-            </w:r>
-            <w:r>
-              <w:rPr>
-                <w:rFonts w:cs="Times New Roman"/>
-                <w:szCs w:val="24"/>
-              </w:rPr>
-              <w:t>&lt;</w:t>
+              <w:t>“&lt;</w:t>
             </w:r>
             <w:proofErr w:type="spellStart"/>
             <w:r>
@@ -1576,14 +1499,7 @@
                 <w:rFonts w:cs="Times New Roman"/>
                 <w:szCs w:val="24"/>
               </w:rPr>
-              <w:t>&gt;</w:t>
-            </w:r>
-            <w:r>
-              <w:rPr>
-                <w:rFonts w:cs="Times New Roman"/>
-                <w:szCs w:val="24"/>
-              </w:rPr>
-              <w:t>”</w:t>
+              <w:t>&gt;”</w:t>
             </w:r>
           </w:p>
         </w:tc>
@@ -1603,7 +1519,7 @@
                 <w:rFonts w:ascii="Calibri" w:hAnsi="Calibri" w:cs="Calibri"/>
                 <w:color w:val="000000"/>
               </w:rPr>
-              <w:t>260</w:t>
+              <w:t>261</w:t>
             </w:r>
           </w:p>
         </w:tc>
@@ -1681,21 +1597,7 @@
                 <w:rFonts w:cs="Times New Roman"/>
                 <w:szCs w:val="24"/>
               </w:rPr>
-              <w:t>“</w:t>
-            </w:r>
-            <w:r>
-              <w:rPr>
-                <w:rFonts w:cs="Times New Roman"/>
-                <w:szCs w:val="24"/>
-              </w:rPr>
-              <w:t>&lt;identificador&gt;</w:t>
-            </w:r>
-            <w:r>
-              <w:rPr>
-                <w:rFonts w:cs="Times New Roman"/>
-                <w:szCs w:val="24"/>
-              </w:rPr>
-              <w:t>”</w:t>
+              <w:t>“&lt;identificador&gt;”</w:t>
             </w:r>
           </w:p>
         </w:tc>
@@ -1715,7 +1617,7 @@
                 <w:rFonts w:ascii="Calibri" w:hAnsi="Calibri" w:cs="Calibri"/>
                 <w:color w:val="000000"/>
               </w:rPr>
-              <w:t>261</w:t>
+              <w:t>262</w:t>
             </w:r>
           </w:p>
         </w:tc>
@@ -1813,7 +1715,7 @@
                 <w:rFonts w:ascii="Calibri" w:hAnsi="Calibri" w:cs="Calibri"/>
                 <w:color w:val="000000"/>
               </w:rPr>
-              <w:t>262</w:t>
+              <w:t>263</w:t>
             </w:r>
           </w:p>
         </w:tc>
@@ -1891,21 +1793,7 @@
                 <w:rFonts w:cs="Times New Roman"/>
                 <w:szCs w:val="24"/>
               </w:rPr>
-              <w:t>“</w:t>
-            </w:r>
-            <w:r>
-              <w:rPr>
-                <w:rFonts w:cs="Times New Roman"/>
-                <w:szCs w:val="24"/>
-              </w:rPr>
-              <w:t>,</w:t>
-            </w:r>
-            <w:r>
-              <w:rPr>
-                <w:rFonts w:cs="Times New Roman"/>
-                <w:szCs w:val="24"/>
-              </w:rPr>
-              <w:t>”</w:t>
+              <w:t>“,”</w:t>
             </w:r>
           </w:p>
         </w:tc>
@@ -1925,7 +1813,7 @@
                 <w:rFonts w:ascii="Calibri" w:hAnsi="Calibri" w:cs="Calibri"/>
                 <w:color w:val="000000"/>
               </w:rPr>
-              <w:t>263</w:t>
+              <w:t>264</w:t>
             </w:r>
           </w:p>
         </w:tc>
@@ -1987,21 +1875,7 @@
                 <w:rFonts w:cs="Times New Roman"/>
                 <w:szCs w:val="24"/>
               </w:rPr>
-              <w:t xml:space="preserve">“ </w:t>
-            </w:r>
-            <w:r>
-              <w:rPr>
-                <w:rFonts w:cs="Times New Roman"/>
-                <w:szCs w:val="24"/>
-              </w:rPr>
-              <w:t>(</w:t>
-            </w:r>
-            <w:r>
-              <w:rPr>
-                <w:rFonts w:cs="Times New Roman"/>
-                <w:szCs w:val="24"/>
-              </w:rPr>
-              <w:t>“</w:t>
+              <w:t>“ (“</w:t>
             </w:r>
           </w:p>
         </w:tc>
@@ -2021,7 +1895,7 @@
                 <w:rFonts w:ascii="Calibri" w:hAnsi="Calibri" w:cs="Calibri"/>
                 <w:color w:val="000000"/>
               </w:rPr>
-              <w:t>264</w:t>
+              <w:t>265</w:t>
             </w:r>
           </w:p>
         </w:tc>
@@ -2083,21 +1957,7 @@
                 <w:rFonts w:cs="Times New Roman"/>
                 <w:szCs w:val="24"/>
               </w:rPr>
-              <w:t>“</w:t>
-            </w:r>
-            <w:r>
-              <w:rPr>
-                <w:rFonts w:cs="Times New Roman"/>
-                <w:szCs w:val="24"/>
-              </w:rPr>
-              <w:t>)</w:t>
-            </w:r>
-            <w:r>
-              <w:rPr>
-                <w:rFonts w:cs="Times New Roman"/>
-                <w:szCs w:val="24"/>
-              </w:rPr>
-              <w:t>”</w:t>
+              <w:t>“)”</w:t>
             </w:r>
           </w:p>
         </w:tc>
@@ -2117,7 +1977,7 @@
                 <w:rFonts w:ascii="Calibri" w:hAnsi="Calibri" w:cs="Calibri"/>
                 <w:color w:val="000000"/>
               </w:rPr>
-              <w:t>265</w:t>
+              <w:t>266</w:t>
             </w:r>
           </w:p>
         </w:tc>
@@ -2179,14 +2039,7 @@
                 <w:rFonts w:cs="Times New Roman"/>
                 <w:szCs w:val="24"/>
               </w:rPr>
-              <w:t>“</w:t>
-            </w:r>
-            <w:r>
-              <w:rPr>
-                <w:rFonts w:cs="Times New Roman"/>
-                <w:szCs w:val="24"/>
-              </w:rPr>
-              <w:t>&lt;</w:t>
+              <w:t>“&lt;</w:t>
             </w:r>
             <w:proofErr w:type="spellStart"/>
             <w:r>
@@ -2202,14 +2055,7 @@
                 <w:rFonts w:cs="Times New Roman"/>
                 <w:szCs w:val="24"/>
               </w:rPr>
-              <w:t>&gt;</w:t>
-            </w:r>
-            <w:r>
-              <w:rPr>
-                <w:rFonts w:cs="Times New Roman"/>
-                <w:szCs w:val="24"/>
-              </w:rPr>
-              <w:t>”</w:t>
+              <w:t>&gt;”</w:t>
             </w:r>
           </w:p>
         </w:tc>
@@ -2229,7 +2075,7 @@
                 <w:rFonts w:ascii="Calibri" w:hAnsi="Calibri" w:cs="Calibri"/>
                 <w:color w:val="000000"/>
               </w:rPr>
-              <w:t>266</w:t>
+              <w:t>267</w:t>
             </w:r>
           </w:p>
         </w:tc>
@@ -2307,21 +2153,7 @@
                 <w:rFonts w:cs="Times New Roman"/>
                 <w:szCs w:val="24"/>
               </w:rPr>
-              <w:t>“</w:t>
-            </w:r>
-            <w:r>
-              <w:rPr>
-                <w:rFonts w:cs="Times New Roman"/>
-                <w:szCs w:val="24"/>
-              </w:rPr>
-              <w:t>&lt;frase&gt;</w:t>
-            </w:r>
-            <w:r>
-              <w:rPr>
-                <w:rFonts w:cs="Times New Roman"/>
-                <w:szCs w:val="24"/>
-              </w:rPr>
-              <w:t>”</w:t>
+              <w:t>“&lt;frase&gt;”</w:t>
             </w:r>
           </w:p>
         </w:tc>
@@ -2341,7 +2173,7 @@
                 <w:rFonts w:ascii="Calibri" w:hAnsi="Calibri" w:cs="Calibri"/>
                 <w:color w:val="000000"/>
               </w:rPr>
-              <w:t>267</w:t>
+              <w:t>268</w:t>
             </w:r>
           </w:p>
         </w:tc>
@@ -2437,7 +2269,7 @@
                 <w:rFonts w:ascii="Calibri" w:hAnsi="Calibri" w:cs="Calibri"/>
                 <w:color w:val="000000"/>
               </w:rPr>
-              <w:t>268</w:t>
+              <w:t>269</w:t>
             </w:r>
           </w:p>
         </w:tc>
@@ -2515,21 +2347,7 @@
                 <w:rFonts w:cs="Times New Roman"/>
                 <w:szCs w:val="24"/>
               </w:rPr>
-              <w:t>“</w:t>
-            </w:r>
-            <w:r>
-              <w:rPr>
-                <w:rFonts w:cs="Times New Roman"/>
-                <w:szCs w:val="24"/>
-              </w:rPr>
-              <w:t>“</w:t>
-            </w:r>
-            <w:r>
-              <w:rPr>
-                <w:rFonts w:cs="Times New Roman"/>
-                <w:szCs w:val="24"/>
-              </w:rPr>
-              <w:t>”</w:t>
+              <w:t>““”</w:t>
             </w:r>
           </w:p>
         </w:tc>
@@ -2549,7 +2367,7 @@
                 <w:rFonts w:ascii="Calibri" w:hAnsi="Calibri" w:cs="Calibri"/>
                 <w:color w:val="000000"/>
               </w:rPr>
-              <w:t>269</w:t>
+              <w:t>270</w:t>
             </w:r>
           </w:p>
         </w:tc>
@@ -2611,14 +2429,7 @@
                 <w:rFonts w:cs="Times New Roman"/>
                 <w:szCs w:val="24"/>
               </w:rPr>
-              <w:t>“</w:t>
-            </w:r>
-            <w:r>
-              <w:rPr>
-                <w:rFonts w:cs="Times New Roman"/>
-                <w:szCs w:val="24"/>
-              </w:rPr>
-              <w:t>&lt;</w:t>
+              <w:t>“&lt;</w:t>
             </w:r>
             <w:proofErr w:type="spellStart"/>
             <w:r>
@@ -2634,14 +2445,7 @@
                 <w:rFonts w:cs="Times New Roman"/>
                 <w:szCs w:val="24"/>
               </w:rPr>
-              <w:t>&gt;</w:t>
-            </w:r>
-            <w:r>
-              <w:rPr>
-                <w:rFonts w:cs="Times New Roman"/>
-                <w:szCs w:val="24"/>
-              </w:rPr>
-              <w:t>”</w:t>
+              <w:t>&gt;”</w:t>
             </w:r>
           </w:p>
         </w:tc>
@@ -2661,7 +2465,7 @@
                 <w:rFonts w:ascii="Calibri" w:hAnsi="Calibri" w:cs="Calibri"/>
                 <w:color w:val="000000"/>
               </w:rPr>
-              <w:t>270</w:t>
+              <w:t>271</w:t>
             </w:r>
           </w:p>
         </w:tc>
@@ -2775,7 +2579,7 @@
                 <w:rFonts w:ascii="Calibri" w:hAnsi="Calibri" w:cs="Calibri"/>
                 <w:color w:val="000000"/>
               </w:rPr>
-              <w:t>271</w:t>
+              <w:t>272</w:t>
             </w:r>
           </w:p>
         </w:tc>
@@ -2853,21 +2657,7 @@
                 <w:rFonts w:cs="Times New Roman"/>
                 <w:szCs w:val="24"/>
               </w:rPr>
-              <w:t>“</w:t>
-            </w:r>
-            <w:r>
-              <w:rPr>
-                <w:rFonts w:cs="Times New Roman"/>
-                <w:szCs w:val="24"/>
-              </w:rPr>
-              <w:t>:=</w:t>
-            </w:r>
-            <w:r>
-              <w:rPr>
-                <w:rFonts w:cs="Times New Roman"/>
-                <w:szCs w:val="24"/>
-              </w:rPr>
-              <w:t>”</w:t>
+              <w:t>“:=”</w:t>
             </w:r>
           </w:p>
         </w:tc>
@@ -2887,7 +2677,7 @@
                 <w:rFonts w:ascii="Calibri" w:hAnsi="Calibri" w:cs="Calibri"/>
                 <w:color w:val="000000"/>
               </w:rPr>
-              <w:t>272</w:t>
+              <w:t>273</w:t>
             </w:r>
           </w:p>
         </w:tc>
@@ -2985,7 +2775,7 @@
                 <w:rFonts w:ascii="Calibri" w:hAnsi="Calibri" w:cs="Calibri"/>
                 <w:color w:val="000000"/>
               </w:rPr>
-              <w:t>273</w:t>
+              <w:t>274</w:t>
             </w:r>
           </w:p>
         </w:tc>
@@ -3063,21 +2853,7 @@
                 <w:rFonts w:cs="Times New Roman"/>
                 <w:szCs w:val="24"/>
               </w:rPr>
-              <w:t>“</w:t>
-            </w:r>
-            <w:r>
-              <w:rPr>
-                <w:rFonts w:cs="Times New Roman"/>
-                <w:szCs w:val="24"/>
-              </w:rPr>
-              <w:t>do</w:t>
-            </w:r>
-            <w:r>
-              <w:rPr>
-                <w:rFonts w:cs="Times New Roman"/>
-                <w:szCs w:val="24"/>
-              </w:rPr>
-              <w:t>”</w:t>
+              <w:t>“do”</w:t>
             </w:r>
           </w:p>
         </w:tc>
@@ -3097,7 +2873,7 @@
                 <w:rFonts w:ascii="Calibri" w:hAnsi="Calibri" w:cs="Calibri"/>
                 <w:color w:val="000000"/>
               </w:rPr>
-              <w:t>274</w:t>
+              <w:t>275</w:t>
             </w:r>
           </w:p>
         </w:tc>
@@ -3195,7 +2971,7 @@
                 <w:rFonts w:ascii="Calibri" w:hAnsi="Calibri" w:cs="Calibri"/>
                 <w:color w:val="000000"/>
               </w:rPr>
-              <w:t>275</w:t>
+              <w:t>276</w:t>
             </w:r>
           </w:p>
         </w:tc>
@@ -3309,7 +3085,7 @@
                 <w:rFonts w:ascii="Calibri" w:hAnsi="Calibri" w:cs="Calibri"/>
                 <w:color w:val="000000"/>
               </w:rPr>
-              <w:t>276</w:t>
+              <w:t>277</w:t>
             </w:r>
           </w:p>
         </w:tc>
@@ -3395,14 +3171,7 @@
                 <w:rFonts w:cs="Times New Roman"/>
                 <w:szCs w:val="24"/>
               </w:rPr>
-              <w:t>the</w:t>
-            </w:r>
-            <w:r>
-              <w:rPr>
-                <w:rFonts w:cs="Times New Roman"/>
-                <w:szCs w:val="24"/>
-              </w:rPr>
-              <w:t>n</w:t>
+              <w:t>then</w:t>
             </w:r>
             <w:proofErr w:type="spellEnd"/>
             <w:r>
@@ -3430,7 +3199,7 @@
                 <w:rFonts w:ascii="Calibri" w:hAnsi="Calibri" w:cs="Calibri"/>
                 <w:color w:val="000000"/>
               </w:rPr>
-              <w:t>277</w:t>
+              <w:t>278</w:t>
             </w:r>
           </w:p>
         </w:tc>
@@ -3544,7 +3313,7 @@
                 <w:rFonts w:ascii="Calibri" w:hAnsi="Calibri" w:cs="Calibri"/>
                 <w:color w:val="000000"/>
               </w:rPr>
-              <w:t>278</w:t>
+              <w:t>279</w:t>
             </w:r>
           </w:p>
         </w:tc>
@@ -3674,7 +3443,7 @@
                 <w:rFonts w:ascii="Calibri" w:hAnsi="Calibri" w:cs="Calibri"/>
                 <w:color w:val="000000"/>
               </w:rPr>
-              <w:t>279</w:t>
+              <w:t>280</w:t>
             </w:r>
           </w:p>
         </w:tc>
@@ -3768,21 +3537,7 @@
                 <w:rFonts w:cs="Times New Roman"/>
                 <w:szCs w:val="24"/>
               </w:rPr>
-              <w:t>“</w:t>
-            </w:r>
-            <w:r>
-              <w:rPr>
-                <w:rFonts w:cs="Times New Roman"/>
-                <w:szCs w:val="24"/>
-              </w:rPr>
-              <w:t>;</w:t>
-            </w:r>
-            <w:r>
-              <w:rPr>
-                <w:rFonts w:cs="Times New Roman"/>
-                <w:szCs w:val="24"/>
-              </w:rPr>
-              <w:t>”</w:t>
+              <w:t>“;”</w:t>
             </w:r>
           </w:p>
         </w:tc>
@@ -3802,7 +3557,7 @@
                 <w:rFonts w:ascii="Calibri" w:hAnsi="Calibri" w:cs="Calibri"/>
                 <w:color w:val="000000"/>
               </w:rPr>
-              <w:t>280</w:t>
+              <w:t>281</w:t>
             </w:r>
           </w:p>
         </w:tc>
@@ -3900,7 +3655,7 @@
                 <w:rFonts w:ascii="Calibri" w:hAnsi="Calibri" w:cs="Calibri"/>
                 <w:color w:val="000000"/>
               </w:rPr>
-              <w:t>281</w:t>
+              <w:t>282</w:t>
             </w:r>
           </w:p>
         </w:tc>
@@ -4014,7 +3769,7 @@
                 <w:rFonts w:ascii="Calibri" w:hAnsi="Calibri" w:cs="Calibri"/>
                 <w:color w:val="000000"/>
               </w:rPr>
-              <w:t>282</w:t>
+              <w:t>283</w:t>
             </w:r>
           </w:p>
         </w:tc>
@@ -4128,7 +3883,7 @@
                 <w:rFonts w:ascii="Calibri" w:hAnsi="Calibri" w:cs="Calibri"/>
                 <w:color w:val="000000"/>
               </w:rPr>
-              <w:t>283</w:t>
+              <w:t>284</w:t>
             </w:r>
           </w:p>
         </w:tc>
@@ -4242,7 +3997,7 @@
                 <w:rFonts w:ascii="Calibri" w:hAnsi="Calibri" w:cs="Calibri"/>
                 <w:color w:val="000000"/>
               </w:rPr>
-              <w:t>284</w:t>
+              <w:t>285</w:t>
             </w:r>
           </w:p>
         </w:tc>
@@ -4357,7 +4112,7 @@
                 <w:rFonts w:ascii="Calibri" w:hAnsi="Calibri" w:cs="Calibri"/>
                 <w:color w:val="000000"/>
               </w:rPr>
-              <w:t>285</w:t>
+              <w:t>286</w:t>
             </w:r>
           </w:p>
         </w:tc>
@@ -4435,21 +4190,7 @@
                 <w:rFonts w:cs="Times New Roman"/>
                 <w:szCs w:val="24"/>
               </w:rPr>
-              <w:t>“</w:t>
-            </w:r>
-            <w:r>
-              <w:rPr>
-                <w:rFonts w:cs="Times New Roman"/>
-                <w:szCs w:val="24"/>
-              </w:rPr>
-              <w:t>.</w:t>
-            </w:r>
-            <w:r>
-              <w:rPr>
-                <w:rFonts w:cs="Times New Roman"/>
-                <w:szCs w:val="24"/>
-              </w:rPr>
-              <w:t>”</w:t>
+              <w:t>“.”</w:t>
             </w:r>
           </w:p>
         </w:tc>
@@ -4469,7 +4210,7 @@
                 <w:rFonts w:ascii="Calibri" w:hAnsi="Calibri" w:cs="Calibri"/>
                 <w:color w:val="000000"/>
               </w:rPr>
-              <w:t>286</w:t>
+              <w:t>287</w:t>
             </w:r>
           </w:p>
         </w:tc>
@@ -4531,21 +4272,7 @@
                 <w:rFonts w:cs="Times New Roman"/>
                 <w:szCs w:val="24"/>
               </w:rPr>
-              <w:t>“</w:t>
-            </w:r>
-            <w:r>
-              <w:rPr>
-                <w:rFonts w:cs="Times New Roman"/>
-                <w:szCs w:val="24"/>
-              </w:rPr>
-              <w:t>..</w:t>
-            </w:r>
-            <w:r>
-              <w:rPr>
-                <w:rFonts w:cs="Times New Roman"/>
-                <w:szCs w:val="24"/>
-              </w:rPr>
-              <w:t>”</w:t>
+              <w:t>“..”</w:t>
             </w:r>
           </w:p>
         </w:tc>
@@ -4565,7 +4292,7 @@
                 <w:rFonts w:ascii="Calibri" w:hAnsi="Calibri" w:cs="Calibri"/>
                 <w:color w:val="000000"/>
               </w:rPr>
-              <w:t>287</w:t>
+              <w:t>288</w:t>
             </w:r>
           </w:p>
         </w:tc>
@@ -4627,21 +4354,7 @@
                 <w:rFonts w:cs="Times New Roman"/>
                 <w:szCs w:val="24"/>
               </w:rPr>
-              <w:t>“</w:t>
-            </w:r>
-            <w:r>
-              <w:rPr>
-                <w:rFonts w:cs="Times New Roman"/>
-                <w:szCs w:val="24"/>
-              </w:rPr>
-              <w:t>[</w:t>
-            </w:r>
-            <w:r>
-              <w:rPr>
-                <w:rFonts w:cs="Times New Roman"/>
-                <w:szCs w:val="24"/>
-              </w:rPr>
-              <w:t>“</w:t>
+              <w:t>“[“</w:t>
             </w:r>
           </w:p>
         </w:tc>
@@ -4661,7 +4374,7 @@
                 <w:rFonts w:ascii="Calibri" w:hAnsi="Calibri" w:cs="Calibri"/>
                 <w:color w:val="000000"/>
               </w:rPr>
-              <w:t>288</w:t>
+              <w:t>289</w:t>
             </w:r>
           </w:p>
         </w:tc>
@@ -4723,21 +4436,7 @@
                 <w:rFonts w:cs="Times New Roman"/>
                 <w:szCs w:val="24"/>
               </w:rPr>
-              <w:t>“</w:t>
-            </w:r>
-            <w:r>
-              <w:rPr>
-                <w:rFonts w:cs="Times New Roman"/>
-                <w:szCs w:val="24"/>
-              </w:rPr>
-              <w:t>]</w:t>
-            </w:r>
-            <w:r>
-              <w:rPr>
-                <w:rFonts w:cs="Times New Roman"/>
-                <w:szCs w:val="24"/>
-              </w:rPr>
-              <w:t>”</w:t>
+              <w:t>“]”</w:t>
             </w:r>
           </w:p>
         </w:tc>
@@ -4757,7 +4456,7 @@
                 <w:rFonts w:ascii="Calibri" w:hAnsi="Calibri" w:cs="Calibri"/>
                 <w:color w:val="000000"/>
               </w:rPr>
-              <w:t>289</w:t>
+              <w:t>290</w:t>
             </w:r>
           </w:p>
         </w:tc>

</xml_diff>

<commit_message>
haber quien le echa wevvos y lo termina
</commit_message>
<xml_diff>
--- a/Practica2/tabla Tokens.docx
+++ b/Practica2/tabla Tokens.docx
@@ -1233,12 +1233,14 @@
             <w:pPr>
               <w:rPr>
                 <w:rFonts w:cs="Times New Roman"/>
-                <w:szCs w:val="24"/>
-              </w:rPr>
-            </w:pPr>
-            <w:r>
-              <w:rPr>
-                <w:rFonts w:cs="Times New Roman"/>
+                <w:b/>
+                <w:szCs w:val="24"/>
+              </w:rPr>
+            </w:pPr>
+            <w:r>
+              <w:rPr>
+                <w:rFonts w:cs="Times New Roman"/>
+                <w:b/>
                 <w:szCs w:val="24"/>
               </w:rPr>
               <w:t>CONS</w:t>
@@ -1455,12 +1457,14 @@
             <w:pPr>
               <w:rPr>
                 <w:rFonts w:cs="Times New Roman"/>
-                <w:szCs w:val="24"/>
-              </w:rPr>
-            </w:pPr>
-            <w:r>
-              <w:rPr>
-                <w:rFonts w:cs="Times New Roman"/>
+                <w:b/>
+                <w:szCs w:val="24"/>
+              </w:rPr>
+            </w:pPr>
+            <w:r>
+              <w:rPr>
+                <w:rFonts w:cs="Times New Roman"/>
+                <w:b/>
                 <w:szCs w:val="24"/>
               </w:rPr>
               <w:t>CONSEN</w:t>
@@ -1569,12 +1573,14 @@
             <w:pPr>
               <w:rPr>
                 <w:rFonts w:cs="Times New Roman"/>
-                <w:szCs w:val="24"/>
-              </w:rPr>
-            </w:pPr>
-            <w:r>
-              <w:rPr>
-                <w:rFonts w:cs="Times New Roman"/>
+                <w:b/>
+                <w:szCs w:val="24"/>
+              </w:rPr>
+            </w:pPr>
+            <w:r>
+              <w:rPr>
+                <w:rFonts w:cs="Times New Roman"/>
+                <w:b/>
                 <w:szCs w:val="24"/>
               </w:rPr>
               <w:t>IDEN</w:t>
@@ -2011,12 +2017,14 @@
             <w:pPr>
               <w:rPr>
                 <w:rFonts w:cs="Times New Roman"/>
-                <w:szCs w:val="24"/>
-              </w:rPr>
-            </w:pPr>
-            <w:r>
-              <w:rPr>
-                <w:rFonts w:cs="Times New Roman"/>
+                <w:b/>
+                <w:szCs w:val="24"/>
+              </w:rPr>
+            </w:pPr>
+            <w:r>
+              <w:rPr>
+                <w:rFonts w:cs="Times New Roman"/>
+                <w:b/>
                 <w:szCs w:val="24"/>
               </w:rPr>
               <w:t>SALIDA</w:t>
@@ -2125,12 +2133,14 @@
             <w:pPr>
               <w:rPr>
                 <w:rFonts w:cs="Times New Roman"/>
-                <w:szCs w:val="24"/>
-              </w:rPr>
-            </w:pPr>
-            <w:r>
-              <w:rPr>
-                <w:rFonts w:cs="Times New Roman"/>
+                <w:b/>
+                <w:szCs w:val="24"/>
+              </w:rPr>
+            </w:pPr>
+            <w:r>
+              <w:rPr>
+                <w:rFonts w:cs="Times New Roman"/>
+                <w:b/>
                 <w:szCs w:val="24"/>
               </w:rPr>
               <w:t>FRASE</w:t>
@@ -2401,12 +2411,14 @@
             <w:pPr>
               <w:rPr>
                 <w:rFonts w:cs="Times New Roman"/>
-                <w:szCs w:val="24"/>
-              </w:rPr>
-            </w:pPr>
-            <w:r>
-              <w:rPr>
-                <w:rFonts w:cs="Times New Roman"/>
+                <w:b/>
+                <w:szCs w:val="24"/>
+              </w:rPr>
+            </w:pPr>
+            <w:r>
+              <w:rPr>
+                <w:rFonts w:cs="Times New Roman"/>
+                <w:b/>
                 <w:szCs w:val="24"/>
               </w:rPr>
               <w:t>ENTRADA</w:t>

</xml_diff>

<commit_message>
De la practica 2, he arreglado lo de los : y el tipo
</commit_message>
<xml_diff>
--- a/Practica2/tabla Tokens.docx
+++ b/Practica2/tabla Tokens.docx
@@ -4489,6 +4489,88 @@
                 <w:szCs w:val="24"/>
               </w:rPr>
               <w:t>{]}</w:t>
+            </w:r>
+          </w:p>
+        </w:tc>
+      </w:tr>
+      <w:tr>
+        <w:tc>
+          <w:tcPr>
+            <w:tcW w:w="1526" w:type="dxa"/>
+          </w:tcPr>
+          <w:p>
+            <w:pPr>
+              <w:rPr>
+                <w:rFonts w:cs="Times New Roman"/>
+                <w:szCs w:val="24"/>
+              </w:rPr>
+            </w:pPr>
+            <w:r>
+              <w:rPr>
+                <w:rFonts w:cs="Times New Roman"/>
+                <w:szCs w:val="24"/>
+              </w:rPr>
+              <w:t>DOSPUN</w:t>
+            </w:r>
+          </w:p>
+        </w:tc>
+        <w:tc>
+          <w:tcPr>
+            <w:tcW w:w="2410" w:type="dxa"/>
+          </w:tcPr>
+          <w:p>
+            <w:pPr>
+              <w:rPr>
+                <w:rFonts w:cs="Times New Roman"/>
+                <w:szCs w:val="24"/>
+              </w:rPr>
+            </w:pPr>
+            <w:r>
+              <w:rPr>
+                <w:rFonts w:cs="Times New Roman"/>
+                <w:szCs w:val="24"/>
+              </w:rPr>
+              <w:t>“:”</w:t>
+            </w:r>
+          </w:p>
+        </w:tc>
+        <w:tc>
+          <w:tcPr>
+            <w:tcW w:w="2409" w:type="dxa"/>
+          </w:tcPr>
+          <w:p>
+            <w:pPr>
+              <w:rPr>
+                <w:rFonts w:ascii="Calibri" w:hAnsi="Calibri" w:cs="Calibri"/>
+                <w:color w:val="000000"/>
+              </w:rPr>
+            </w:pPr>
+            <w:r>
+              <w:rPr>
+                <w:rFonts w:ascii="Calibri" w:hAnsi="Calibri" w:cs="Calibri"/>
+                <w:color w:val="000000"/>
+              </w:rPr>
+              <w:t>291</w:t>
+            </w:r>
+          </w:p>
+        </w:tc>
+        <w:tc>
+          <w:tcPr>
+            <w:tcW w:w="3402" w:type="dxa"/>
+          </w:tcPr>
+          <w:p>
+            <w:pPr>
+              <w:rPr>
+                <w:rFonts w:cs="Times New Roman"/>
+                <w:szCs w:val="24"/>
+              </w:rPr>
+            </w:pPr>
+            <w:r>
+              <w:rPr>
+                <w:rFonts w:cs="Times New Roman"/>
+                <w:szCs w:val="24"/>
+              </w:rPr>
+              <w:t>{:}</w:t>
             </w:r>
           </w:p>
         </w:tc>

</xml_diff>